<commit_message>
Modification in the report
</commit_message>
<xml_diff>
--- a/report/PM2 Report Team 10.docx
+++ b/report/PM2 Report Team 10.docx
@@ -51,8 +51,9 @@
                           <w:sz w:val="40"/>
                           <w:szCs w:val="40"/>
                         </w:rPr>
-                        <w:t>Distributed Reservation Management System</w:t>
+                        <w:t xml:space="preserve">Distributed Reservation Management </w:t>
                       </w:r>
+                      <w:proofErr w:type="gramStart"/>
                       <w:r>
                         <w:rPr>
                           <w:rFonts w:ascii="Bell MT" w:hAnsi="Bell MT" w:cs="BrowalliaUPC"/>
@@ -60,8 +61,9 @@
                           <w:sz w:val="40"/>
                           <w:szCs w:val="40"/>
                         </w:rPr>
-                        <w:t xml:space="preserve"> </w:t>
+                        <w:t>System</w:t>
                       </w:r>
+                      <w:proofErr w:type="gramEnd"/>
                       <w:r>
                         <w:rPr>
                           <w:rFonts w:ascii="Bell MT" w:hAnsi="Bell MT" w:cs="BrowalliaUPC"/>
@@ -184,12 +186,6 @@
                     </pic:pic>
                   </a:graphicData>
                 </a:graphic>
-                <wp14:sizeRelH relativeFrom="page">
-                  <wp14:pctWidth>0</wp14:pctWidth>
-                </wp14:sizeRelH>
-                <wp14:sizeRelV relativeFrom="page">
-                  <wp14:pctHeight>0</wp14:pctHeight>
-                </wp14:sizeRelV>
               </wp:anchor>
             </w:drawing>
           </w:r>
@@ -229,13 +225,15 @@
                           <w:szCs w:val="28"/>
                         </w:rPr>
                       </w:pPr>
+                      <w:proofErr w:type="spellStart"/>
                       <w:r>
                         <w:rPr>
                           <w:sz w:val="28"/>
                           <w:szCs w:val="28"/>
                         </w:rPr>
-                        <w:t>Mitul Jetani</w:t>
+                        <w:t>Mitul</w:t>
                       </w:r>
+                      <w:proofErr w:type="spellEnd"/>
                       <w:r>
                         <w:rPr>
                           <w:sz w:val="28"/>
@@ -243,13 +241,15 @@
                         </w:rPr>
                         <w:t xml:space="preserve"> </w:t>
                       </w:r>
+                      <w:proofErr w:type="spellStart"/>
                       <w:r>
                         <w:rPr>
                           <w:sz w:val="28"/>
                           <w:szCs w:val="28"/>
                         </w:rPr>
-                        <w:t xml:space="preserve">           </w:t>
+                        <w:t>Jetani</w:t>
                       </w:r>
+                      <w:proofErr w:type="spellEnd"/>
                       <w:r>
                         <w:rPr>
                           <w:sz w:val="28"/>
@@ -291,21 +291,7 @@
                           <w:sz w:val="28"/>
                           <w:szCs w:val="28"/>
                         </w:rPr>
-                        <w:t xml:space="preserve">y  </w:t>
-                      </w:r>
-                      <w:r>
-                        <w:rPr>
-                          <w:sz w:val="28"/>
-                          <w:szCs w:val="28"/>
-                        </w:rPr>
-                        <w:t xml:space="preserve">      </w:t>
-                      </w:r>
-                      <w:r>
-                        <w:rPr>
-                          <w:sz w:val="28"/>
-                          <w:szCs w:val="28"/>
-                        </w:rPr>
-                        <w:t>(26614051)</w:t>
+                        <w:t>y  (26614051)</w:t>
                       </w:r>
                     </w:p>
                     <w:p>
@@ -333,20 +319,6 @@
                           <w:szCs w:val="28"/>
                         </w:rPr>
                         <w:t>n</w:t>
-                      </w:r>
-                      <w:r>
-                        <w:rPr>
-                          <w:sz w:val="28"/>
-                          <w:szCs w:val="28"/>
-                        </w:rPr>
-                        <w:t xml:space="preserve"> </w:t>
-                      </w:r>
-                      <w:r>
-                        <w:rPr>
-                          <w:sz w:val="28"/>
-                          <w:szCs w:val="28"/>
-                        </w:rPr>
-                        <w:t xml:space="preserve">          </w:t>
                       </w:r>
                       <w:r>
                         <w:rPr>
@@ -396,13 +368,6 @@
                           <w:sz w:val="28"/>
                           <w:szCs w:val="28"/>
                         </w:rPr>
-                        <w:t xml:space="preserve">    </w:t>
-                      </w:r>
-                      <w:r>
-                        <w:rPr>
-                          <w:sz w:val="28"/>
-                          <w:szCs w:val="28"/>
-                        </w:rPr>
                         <w:t>(27720270)</w:t>
                       </w:r>
                     </w:p>
@@ -433,20 +398,6 @@
                           <w:szCs w:val="28"/>
                         </w:rPr>
                         <w:t xml:space="preserve"> Zafar</w:t>
-                      </w:r>
-                      <w:r>
-                        <w:rPr>
-                          <w:sz w:val="28"/>
-                          <w:szCs w:val="28"/>
-                        </w:rPr>
-                        <w:t xml:space="preserve"> </w:t>
-                      </w:r>
-                      <w:r>
-                        <w:rPr>
-                          <w:sz w:val="28"/>
-                          <w:szCs w:val="28"/>
-                        </w:rPr>
-                        <w:t xml:space="preserve">          </w:t>
                       </w:r>
                       <w:r>
                         <w:rPr>
@@ -589,9 +540,6 @@
                       <w:r>
                         <w:t>.0]</w:t>
                       </w:r>
-                      <w:r>
-                        <w:t xml:space="preserve"> </w:t>
-                      </w:r>
                     </w:p>
                     <w:p>
                       <w:pPr>
@@ -935,18 +883,6 @@
               </w:rPr>
               <w:t>About System</w:t>
             </w:r>
-            <w:r>
-              <w:rPr>
-                <w:rStyle w:val="TitleChar"/>
-                <w:rFonts w:asciiTheme="minorHAnsi" w:eastAsiaTheme="minorEastAsia" w:hAnsiTheme="minorHAnsi" w:cstheme="minorBidi"/>
-                <w:caps w:val="0"/>
-                <w:color w:val="auto"/>
-                <w:kern w:val="0"/>
-                <w:sz w:val="22"/>
-                <w:szCs w:val="22"/>
-              </w:rPr>
-              <w:t xml:space="preserve"> </w:t>
-            </w:r>
           </w:p>
         </w:tc>
         <w:tc>
@@ -1062,18 +998,6 @@
               </w:rPr>
               <w:t>Diagram</w:t>
             </w:r>
-            <w:r>
-              <w:rPr>
-                <w:rStyle w:val="TitleChar"/>
-                <w:rFonts w:asciiTheme="minorHAnsi" w:eastAsiaTheme="minorEastAsia" w:hAnsiTheme="minorHAnsi" w:cstheme="minorBidi"/>
-                <w:caps w:val="0"/>
-                <w:color w:val="auto"/>
-                <w:kern w:val="0"/>
-                <w:sz w:val="22"/>
-                <w:szCs w:val="22"/>
-              </w:rPr>
-              <w:t xml:space="preserve"> </w:t>
-            </w:r>
           </w:p>
         </w:tc>
         <w:tc>
@@ -1105,7 +1029,7 @@
                 <w:sz w:val="22"/>
                 <w:szCs w:val="22"/>
               </w:rPr>
-              <w:t>6</w:t>
+              <w:t>7</w:t>
             </w:r>
           </w:p>
         </w:tc>
@@ -1232,7 +1156,7 @@
                 <w:sz w:val="22"/>
                 <w:szCs w:val="22"/>
               </w:rPr>
-              <w:t>7</w:t>
+              <w:t>8</w:t>
             </w:r>
           </w:p>
         </w:tc>
@@ -1292,18 +1216,6 @@
                 <w:szCs w:val="22"/>
               </w:rPr>
             </w:pPr>
-            <w:r>
-              <w:rPr>
-                <w:rStyle w:val="TitleChar"/>
-                <w:rFonts w:asciiTheme="minorHAnsi" w:eastAsiaTheme="minorEastAsia" w:hAnsiTheme="minorHAnsi" w:cstheme="minorBidi"/>
-                <w:caps w:val="0"/>
-                <w:color w:val="auto"/>
-                <w:kern w:val="0"/>
-                <w:sz w:val="22"/>
-                <w:szCs w:val="22"/>
-              </w:rPr>
-              <w:t xml:space="preserve"> </w:t>
-            </w:r>
             <w:r>
               <w:rPr>
                 <w:rStyle w:val="TitleChar"/>
@@ -1506,19 +1418,19 @@
           </w:rPr>
           <w:t>Mokhov</w:t>
         </w:r>
-        <w:proofErr w:type="spellEnd"/>
       </w:hyperlink>
       <w:r>
         <w:rPr>
           <w:sz w:val="28"/>
         </w:rPr>
-        <w:t xml:space="preserve"> </w:t>
-      </w:r>
+        <w:t>for</w:t>
+      </w:r>
+      <w:proofErr w:type="spellEnd"/>
       <w:r>
         <w:rPr>
           <w:sz w:val="28"/>
         </w:rPr>
-        <w:t>for his</w:t>
+        <w:t xml:space="preserve"> his</w:t>
       </w:r>
       <w:r>
         <w:rPr>
@@ -1755,19 +1667,27 @@
           <w:b/>
         </w:rPr>
         <w:lastRenderedPageBreak/>
-        <w:t>Distributed Reservation Management System</w:t>
-      </w:r>
+        <w:t xml:space="preserve">Distributed Reservation Management </w:t>
+      </w:r>
+      <w:proofErr w:type="gramStart"/>
       <w:r>
         <w:rPr>
           <w:b/>
         </w:rPr>
-        <w:t xml:space="preserve"> </w:t>
+        <w:t>System</w:t>
       </w:r>
       <w:r>
         <w:rPr>
           <w:b/>
         </w:rPr>
-        <w:t>(D.R.M.S.)</w:t>
+        <w:t>(</w:t>
+      </w:r>
+      <w:proofErr w:type="gramEnd"/>
+      <w:r>
+        <w:rPr>
+          <w:b/>
+        </w:rPr>
+        <w:t>D.R.M.S.)</w:t>
       </w:r>
     </w:p>
     <w:p>
@@ -1873,9 +1793,8 @@
           <w:szCs w:val="24"/>
           <w:shd w:val="clear" w:color="auto" w:fill="FFFFFF"/>
         </w:rPr>
-        <w:t xml:space="preserve"> is designed to facilitate the communication </w:t>
-      </w:r>
-      <w:proofErr w:type="gramStart"/>
+        <w:t xml:space="preserve"> is designed to facilitate the commu</w:t>
+      </w:r>
       <w:r>
         <w:rPr>
           <w:rFonts w:cs="Arial"/>
@@ -1885,9 +1804,8 @@
           <w:szCs w:val="24"/>
           <w:shd w:val="clear" w:color="auto" w:fill="FFFFFF"/>
         </w:rPr>
-        <w:t>of  systems</w:t>
-      </w:r>
-      <w:proofErr w:type="gramEnd"/>
+        <w:t xml:space="preserve">nication of </w:t>
+      </w:r>
       <w:r>
         <w:rPr>
           <w:rFonts w:cs="Arial"/>
@@ -1897,7 +1815,7 @@
           <w:szCs w:val="24"/>
           <w:shd w:val="clear" w:color="auto" w:fill="FFFFFF"/>
         </w:rPr>
-        <w:t xml:space="preserve"> that are </w:t>
+        <w:t xml:space="preserve">systems that are </w:t>
       </w:r>
       <w:r>
         <w:rPr>
@@ -1908,11 +1826,9 @@
           <w:szCs w:val="24"/>
           <w:shd w:val="clear" w:color="auto" w:fill="FFFFFF"/>
         </w:rPr>
-        <w:t>deployed on divers platforms.</w:t>
-      </w:r>
-      <w:r>
-        <w:t xml:space="preserve"> </w:t>
-      </w:r>
+        <w:t xml:space="preserve">deployed on </w:t>
+      </w:r>
+      <w:proofErr w:type="gramStart"/>
       <w:r>
         <w:rPr>
           <w:rFonts w:cs="Arial"/>
@@ -1922,6 +1838,40 @@
           <w:szCs w:val="24"/>
           <w:shd w:val="clear" w:color="auto" w:fill="FFFFFF"/>
         </w:rPr>
+        <w:t>divers</w:t>
+      </w:r>
+      <w:proofErr w:type="gramEnd"/>
+      <w:r>
+        <w:rPr>
+          <w:rFonts w:cs="Arial"/>
+          <w:bCs/>
+          <w:color w:val="252525"/>
+          <w:sz w:val="24"/>
+          <w:szCs w:val="24"/>
+          <w:shd w:val="clear" w:color="auto" w:fill="FFFFFF"/>
+        </w:rPr>
+        <w:t xml:space="preserve"> platforms.</w:t>
+      </w:r>
+      <w:r>
+        <w:rPr>
+          <w:rFonts w:cs="Arial"/>
+          <w:bCs/>
+          <w:color w:val="252525"/>
+          <w:sz w:val="24"/>
+          <w:szCs w:val="24"/>
+          <w:shd w:val="clear" w:color="auto" w:fill="FFFFFF"/>
+        </w:rPr>
+        <w:t xml:space="preserve"> </w:t>
+      </w:r>
+      <w:r>
+        <w:rPr>
+          <w:rFonts w:cs="Arial"/>
+          <w:bCs/>
+          <w:color w:val="252525"/>
+          <w:sz w:val="24"/>
+          <w:szCs w:val="24"/>
+          <w:shd w:val="clear" w:color="auto" w:fill="FFFFFF"/>
+        </w:rPr>
         <w:t>CORBA enables collaboration between systems on different operating systems, programming languages, and computing hardware. CORBA has many of the same design goals as object-oriented programming: encapsulation and reuse. CORBA uses an object-oriented model although the systems that utilize CORBA do not have to be object-oriented. CORBA is an example of the distributed object paradigm.</w:t>
       </w:r>
     </w:p>
@@ -1984,6 +1934,7 @@
     <w:p>
       <w:pPr>
         <w:rPr>
+          <w:rFonts w:asciiTheme="majorHAnsi" w:hAnsiTheme="majorHAnsi" w:cs="Times New Roman"/>
           <w:b/>
           <w:sz w:val="24"/>
           <w:szCs w:val="24"/>
@@ -1992,6 +1943,7 @@
       </w:pPr>
       <w:r>
         <w:rPr>
+          <w:rFonts w:asciiTheme="majorHAnsi" w:hAnsiTheme="majorHAnsi" w:cs="Times New Roman"/>
           <w:b/>
           <w:sz w:val="24"/>
           <w:szCs w:val="24"/>
@@ -2002,111 +1954,421 @@
     </w:p>
     <w:p>
       <w:pPr>
-        <w:rPr>
+        <w:pStyle w:val="ListParagraph"/>
+        <w:spacing w:before="0" w:after="200"/>
+        <w:ind w:left="426" w:right="0"/>
+        <w:rPr>
+          <w:rFonts w:asciiTheme="majorHAnsi" w:hAnsiTheme="majorHAnsi" w:cs="Times New Roman"/>
+          <w:b/>
           <w:sz w:val="24"/>
           <w:szCs w:val="24"/>
         </w:rPr>
       </w:pPr>
-      <w:r>
-        <w:rPr>
-          <w:sz w:val="24"/>
-          <w:szCs w:val="24"/>
-        </w:rPr>
-        <w:t xml:space="preserve"> There can be many server and client running simultaneously on different machines. On adding the </w:t>
-      </w:r>
-      <w:r>
-        <w:rPr>
-          <w:sz w:val="24"/>
-          <w:szCs w:val="24"/>
-        </w:rPr>
-        <w:t>information of</w:t>
-      </w:r>
-      <w:r>
-        <w:rPr>
-          <w:sz w:val="24"/>
-          <w:szCs w:val="24"/>
-        </w:rPr>
-        <w:t xml:space="preserve"> new student the information for each student has to be unique. If the list is accessed simultaneously then it will result into discrepancies of data. Similarly, while reserving the book by the students since the book can be reserved by one student at one </w:t>
-      </w:r>
-      <w:r>
-        <w:rPr>
-          <w:sz w:val="24"/>
-          <w:szCs w:val="24"/>
-        </w:rPr>
-        <w:t xml:space="preserve">time. </w:t>
-      </w:r>
-      <w:r>
-        <w:rPr>
-          <w:sz w:val="24"/>
-          <w:szCs w:val="24"/>
-        </w:rPr>
-        <w:t xml:space="preserve">Hence, it is need to be accessed by only one </w:t>
-      </w:r>
-      <w:r>
-        <w:rPr>
-          <w:sz w:val="24"/>
-          <w:szCs w:val="24"/>
-        </w:rPr>
-        <w:t>user at</w:t>
-      </w:r>
-      <w:r>
-        <w:rPr>
-          <w:sz w:val="24"/>
-          <w:szCs w:val="24"/>
-        </w:rPr>
-        <w:t xml:space="preserve"> a time. The lock mechanism is used in our application. </w:t>
-      </w:r>
     </w:p>
     <w:p>
-      <w:r>
-        <w:rPr>
+      <w:pPr>
+        <w:pStyle w:val="ListParagraph"/>
+        <w:numPr>
+          <w:ilvl w:val="0"/>
+          <w:numId w:val="19"/>
+        </w:numPr>
+        <w:spacing w:before="0" w:after="200"/>
+        <w:ind w:left="426" w:right="0" w:hanging="284"/>
+        <w:rPr>
+          <w:rFonts w:asciiTheme="majorHAnsi" w:hAnsiTheme="majorHAnsi" w:cs="Times New Roman"/>
+          <w:b/>
           <w:sz w:val="24"/>
           <w:szCs w:val="24"/>
         </w:rPr>
-        <w:t xml:space="preserve">The other problem that may result into unexpected behavior and failure for our application would be the deadlock problem. </w:t>
-      </w:r>
-      <w:r>
-        <w:rPr>
+      </w:pPr>
+      <w:r>
+        <w:rPr>
+          <w:rFonts w:asciiTheme="majorHAnsi" w:hAnsiTheme="majorHAnsi" w:cs="Times New Roman"/>
           <w:sz w:val="24"/>
           <w:szCs w:val="24"/>
         </w:rPr>
-        <w:t xml:space="preserve">A deadlock is a state where two, or more, threads are blocked waiting for the other blocked waiting thread (or threads) to finish and thus none of </w:t>
-      </w:r>
-      <w:r>
-        <w:rPr>
+        <w:t xml:space="preserve"> </w:t>
+      </w:r>
+      <w:r>
+        <w:rPr>
+          <w:rFonts w:asciiTheme="majorHAnsi" w:hAnsiTheme="majorHAnsi" w:cs="Times New Roman"/>
+          <w:b/>
           <w:sz w:val="24"/>
           <w:szCs w:val="24"/>
         </w:rPr>
-        <w:lastRenderedPageBreak/>
-        <w:t>the threads will ever complete</w:t>
-      </w:r>
-      <w:r>
-        <w:rPr>
-          <w:sz w:val="24"/>
-          <w:szCs w:val="24"/>
-        </w:rPr>
-        <w:t>.  To prevent the deadlock problem the overlapping locks are avoided.</w:t>
-      </w:r>
-      <w:r>
-        <w:t xml:space="preserve"> </w:t>
+        <w:t>Obsolete Technology:</w:t>
       </w:r>
     </w:p>
     <w:p>
       <w:pPr>
-        <w:rPr>
+        <w:ind w:left="426"/>
+        <w:jc w:val="both"/>
+        <w:rPr>
+          <w:rFonts w:asciiTheme="majorHAnsi" w:hAnsiTheme="majorHAnsi" w:cs="Times New Roman"/>
+          <w:sz w:val="24"/>
+          <w:szCs w:val="24"/>
+        </w:rPr>
+      </w:pPr>
+      <w:r>
+        <w:rPr>
+          <w:rFonts w:asciiTheme="majorHAnsi" w:hAnsiTheme="majorHAnsi" w:cs="Times New Roman"/>
+          <w:sz w:val="24"/>
+          <w:szCs w:val="24"/>
+        </w:rPr>
+        <w:t>The CORBA is actually an obsolete technology because of that the latest version of CORBA eclipse plug-in was released on 2008 which is no longer supported by the latest eclipse release Luna. Later we installed the earlier release Juno which has support of CORBA plug-in.</w:t>
+      </w:r>
+    </w:p>
+    <w:p>
+      <w:pPr>
+        <w:pStyle w:val="ListParagraph"/>
+        <w:numPr>
+          <w:ilvl w:val="0"/>
+          <w:numId w:val="19"/>
+        </w:numPr>
+        <w:spacing w:before="0" w:after="200"/>
+        <w:ind w:left="426" w:right="0" w:hanging="284"/>
+        <w:jc w:val="both"/>
+        <w:rPr>
+          <w:rFonts w:asciiTheme="majorHAnsi" w:hAnsiTheme="majorHAnsi" w:cs="Times New Roman"/>
+          <w:sz w:val="24"/>
+          <w:szCs w:val="24"/>
+        </w:rPr>
+      </w:pPr>
+      <w:r>
+        <w:rPr>
+          <w:rFonts w:asciiTheme="majorHAnsi" w:hAnsiTheme="majorHAnsi" w:cs="Times New Roman"/>
           <w:b/>
           <w:sz w:val="24"/>
           <w:szCs w:val="24"/>
-          <w:u w:val="single"/>
-        </w:rPr>
-      </w:pPr>
-      <w:r>
-        <w:rPr>
+        </w:rPr>
+        <w:t>Deadlock Problem</w:t>
+      </w:r>
+      <w:r>
+        <w:rPr>
+          <w:rFonts w:asciiTheme="majorHAnsi" w:hAnsiTheme="majorHAnsi" w:cs="Times New Roman"/>
+          <w:sz w:val="24"/>
+          <w:szCs w:val="24"/>
+        </w:rPr>
+        <w:t>:</w:t>
+      </w:r>
+    </w:p>
+    <w:p>
+      <w:pPr>
+        <w:ind w:left="426"/>
+        <w:jc w:val="both"/>
+        <w:rPr>
+          <w:rFonts w:asciiTheme="majorHAnsi" w:hAnsiTheme="majorHAnsi" w:cs="Times New Roman"/>
+          <w:sz w:val="24"/>
+          <w:szCs w:val="24"/>
+        </w:rPr>
+      </w:pPr>
+      <w:r>
+        <w:rPr>
+          <w:rFonts w:asciiTheme="majorHAnsi" w:hAnsiTheme="majorHAnsi" w:cs="Times New Roman"/>
+          <w:sz w:val="24"/>
+          <w:szCs w:val="24"/>
+        </w:rPr>
+        <w:t>A deadlock is a state where two, or more, threads are blocked waiting for the other blocked waiting thread (or threads) to finish and thus none of the threads will ever complete.  To prevent the deadlock problem the overlapping locks are avoided.</w:t>
+      </w:r>
+    </w:p>
+    <w:p>
+      <w:pPr>
+        <w:pStyle w:val="ListParagraph"/>
+        <w:numPr>
+          <w:ilvl w:val="0"/>
+          <w:numId w:val="19"/>
+        </w:numPr>
+        <w:spacing w:before="0" w:after="200"/>
+        <w:ind w:left="426" w:right="0" w:hanging="284"/>
+        <w:jc w:val="both"/>
+        <w:rPr>
+          <w:rFonts w:asciiTheme="majorHAnsi" w:hAnsiTheme="majorHAnsi" w:cs="Times New Roman"/>
           <w:b/>
           <w:sz w:val="24"/>
           <w:szCs w:val="24"/>
+        </w:rPr>
+      </w:pPr>
+      <w:r>
+        <w:rPr>
+          <w:rFonts w:asciiTheme="majorHAnsi" w:hAnsiTheme="majorHAnsi" w:cs="Times New Roman"/>
+          <w:b/>
+          <w:sz w:val="24"/>
+          <w:szCs w:val="24"/>
+        </w:rPr>
+        <w:lastRenderedPageBreak/>
+        <w:t>Synchronization issues:</w:t>
+      </w:r>
+    </w:p>
+    <w:p>
+      <w:pPr>
+        <w:pStyle w:val="ListParagraph"/>
+        <w:ind w:left="426"/>
+        <w:jc w:val="both"/>
+        <w:rPr>
+          <w:rFonts w:asciiTheme="majorHAnsi" w:hAnsiTheme="majorHAnsi" w:cs="Times New Roman"/>
+          <w:b/>
+          <w:sz w:val="24"/>
+          <w:szCs w:val="24"/>
+        </w:rPr>
+      </w:pPr>
+    </w:p>
+    <w:p>
+      <w:pPr>
+        <w:pStyle w:val="ListParagraph"/>
+        <w:ind w:left="426"/>
+        <w:rPr>
+          <w:rFonts w:asciiTheme="majorHAnsi" w:hAnsiTheme="majorHAnsi" w:cs="Times New Roman"/>
+          <w:sz w:val="24"/>
+          <w:szCs w:val="24"/>
+        </w:rPr>
+      </w:pPr>
+      <w:r>
+        <w:rPr>
+          <w:rFonts w:asciiTheme="majorHAnsi" w:hAnsiTheme="majorHAnsi" w:cs="Times New Roman"/>
+          <w:sz w:val="24"/>
+          <w:szCs w:val="24"/>
+        </w:rPr>
+        <w:t xml:space="preserve">There can be many server and client running simultaneously on different machines. On adding the information of new student the information for each student has to be unique. If the list is accessed simultaneously then it will result into discrepancies of data. Similarly, while reserving the book by the students since the book can be reserved by one student at one time. Hence, it is need to be accessed by only one user at a time. The lock mechanism is used in our application. </w:t>
+      </w:r>
+    </w:p>
+    <w:p>
+      <w:pPr>
+        <w:pStyle w:val="ListParagraph"/>
+        <w:ind w:left="426"/>
+        <w:jc w:val="both"/>
+        <w:rPr>
+          <w:rFonts w:asciiTheme="majorHAnsi" w:hAnsiTheme="majorHAnsi" w:cs="Times New Roman"/>
+          <w:b/>
+          <w:sz w:val="24"/>
+          <w:szCs w:val="24"/>
+        </w:rPr>
+      </w:pPr>
+    </w:p>
+    <w:p>
+      <w:pPr>
+        <w:pStyle w:val="ListParagraph"/>
+        <w:numPr>
+          <w:ilvl w:val="0"/>
+          <w:numId w:val="19"/>
+        </w:numPr>
+        <w:spacing w:before="0" w:after="200"/>
+        <w:ind w:left="426" w:right="0" w:hanging="284"/>
+        <w:jc w:val="both"/>
+        <w:rPr>
+          <w:rFonts w:asciiTheme="majorHAnsi" w:hAnsiTheme="majorHAnsi" w:cs="Times New Roman"/>
+          <w:b/>
+          <w:sz w:val="24"/>
+          <w:szCs w:val="24"/>
+        </w:rPr>
+      </w:pPr>
+      <w:r>
+        <w:rPr>
+          <w:rFonts w:asciiTheme="majorHAnsi" w:hAnsiTheme="majorHAnsi" w:cs="Times New Roman"/>
+          <w:b/>
+          <w:sz w:val="24"/>
+          <w:szCs w:val="24"/>
+        </w:rPr>
+        <w:t>High Latency:</w:t>
+      </w:r>
+    </w:p>
+    <w:p>
+      <w:pPr>
+        <w:pStyle w:val="ListParagraph"/>
+        <w:ind w:left="426"/>
+        <w:jc w:val="both"/>
+        <w:rPr>
+          <w:rFonts w:asciiTheme="majorHAnsi" w:hAnsiTheme="majorHAnsi" w:cs="Times New Roman"/>
+          <w:sz w:val="24"/>
+          <w:szCs w:val="24"/>
+        </w:rPr>
+      </w:pPr>
+      <w:r>
+        <w:rPr>
+          <w:rFonts w:asciiTheme="majorHAnsi" w:hAnsiTheme="majorHAnsi" w:cs="Times New Roman"/>
+          <w:color w:val="252525"/>
+          <w:sz w:val="24"/>
+          <w:szCs w:val="24"/>
+          <w:shd w:val="clear" w:color="auto" w:fill="FFFFFF"/>
+        </w:rPr>
+        <w:t>The</w:t>
+      </w:r>
+      <w:r>
+        <w:rPr>
+          <w:rFonts w:asciiTheme="majorHAnsi" w:hAnsiTheme="majorHAnsi" w:cs="Times New Roman"/>
+          <w:color w:val="252525"/>
+          <w:sz w:val="24"/>
+          <w:szCs w:val="24"/>
+          <w:shd w:val="clear" w:color="auto" w:fill="FFFFFF"/>
+        </w:rPr>
+        <w:t xml:space="preserve"> objects residing in the same</w:t>
+      </w:r>
+      <w:r>
+        <w:rPr>
+          <w:rStyle w:val="apple-converted-space"/>
+          <w:rFonts w:asciiTheme="majorHAnsi" w:hAnsiTheme="majorHAnsi" w:cs="Times New Roman"/>
+          <w:color w:val="252525"/>
+          <w:sz w:val="24"/>
+          <w:szCs w:val="24"/>
+          <w:shd w:val="clear" w:color="auto" w:fill="FFFFFF"/>
+        </w:rPr>
+        <w:t> </w:t>
+      </w:r>
+      <w:hyperlink r:id="rId11" w:tooltip="Address space" w:history="1">
+        <w:r>
+          <w:rPr>
+            <w:rStyle w:val="Hyperlink"/>
+            <w:rFonts w:asciiTheme="majorHAnsi" w:hAnsiTheme="majorHAnsi" w:cs="Times New Roman"/>
+            <w:color w:val="000000" w:themeColor="text1"/>
+            <w:sz w:val="24"/>
+            <w:szCs w:val="24"/>
+            <w:u w:val="none"/>
+            <w:shd w:val="clear" w:color="auto" w:fill="FFFFFF"/>
+          </w:rPr>
+          <w:t>address</w:t>
+        </w:r>
+      </w:hyperlink>
+      <w:r>
+        <w:rPr>
+          <w:rFonts w:asciiTheme="majorHAnsi" w:hAnsiTheme="majorHAnsi" w:cs="Times New Roman"/>
+          <w:sz w:val="24"/>
+          <w:szCs w:val="24"/>
+        </w:rPr>
+        <w:t xml:space="preserve"> s</w:t>
+      </w:r>
+      <w:r>
+        <w:rPr>
+          <w:rStyle w:val="apple-converted-space"/>
+          <w:rFonts w:asciiTheme="majorHAnsi" w:hAnsiTheme="majorHAnsi" w:cs="Times New Roman"/>
+          <w:color w:val="252525"/>
+          <w:sz w:val="24"/>
+          <w:szCs w:val="24"/>
+          <w:shd w:val="clear" w:color="auto" w:fill="FFFFFF"/>
+        </w:rPr>
+        <w:t> </w:t>
+      </w:r>
+      <w:r>
+        <w:rPr>
+          <w:rFonts w:asciiTheme="majorHAnsi" w:hAnsiTheme="majorHAnsi" w:cs="Times New Roman"/>
+          <w:color w:val="252525"/>
+          <w:sz w:val="24"/>
+          <w:szCs w:val="24"/>
+          <w:shd w:val="clear" w:color="auto" w:fill="FFFFFF"/>
+        </w:rPr>
+        <w:t>and accessible with a simple</w:t>
+      </w:r>
+      <w:r>
+        <w:rPr>
+          <w:rStyle w:val="apple-converted-space"/>
+          <w:rFonts w:asciiTheme="majorHAnsi" w:hAnsiTheme="majorHAnsi" w:cs="Times New Roman"/>
+          <w:color w:val="252525"/>
+          <w:sz w:val="24"/>
+          <w:szCs w:val="24"/>
+          <w:shd w:val="clear" w:color="auto" w:fill="FFFFFF"/>
+        </w:rPr>
+        <w:t> </w:t>
+      </w:r>
+      <w:r>
+        <w:rPr>
+          <w:rFonts w:asciiTheme="majorHAnsi" w:hAnsiTheme="majorHAnsi" w:cs="Times New Roman"/>
+          <w:sz w:val="24"/>
+          <w:szCs w:val="24"/>
+        </w:rPr>
+        <w:t xml:space="preserve">function call </w:t>
+      </w:r>
+      <w:r>
+        <w:rPr>
+          <w:rFonts w:asciiTheme="majorHAnsi" w:hAnsiTheme="majorHAnsi" w:cs="Times New Roman"/>
+          <w:color w:val="252525"/>
+          <w:sz w:val="24"/>
+          <w:szCs w:val="24"/>
+          <w:shd w:val="clear" w:color="auto" w:fill="FFFFFF"/>
+        </w:rPr>
+        <w:t>are treated the same as objects residing elsewhere (different processes on the same machine, or different machines). This is a fundamental design flaw in case CORBA applications</w:t>
+      </w:r>
+      <w:r>
+        <w:rPr>
+          <w:rStyle w:val="apple-converted-space"/>
+          <w:rFonts w:asciiTheme="majorHAnsi" w:hAnsiTheme="majorHAnsi" w:cs="Times New Roman"/>
+          <w:color w:val="252525"/>
+          <w:sz w:val="24"/>
+          <w:szCs w:val="24"/>
+          <w:shd w:val="clear" w:color="auto" w:fill="FFFFFF"/>
+        </w:rPr>
+        <w:t> </w:t>
+      </w:r>
+      <w:r>
+        <w:rPr>
+          <w:rFonts w:asciiTheme="majorHAnsi" w:hAnsiTheme="majorHAnsi" w:cs="Times New Roman"/>
+          <w:color w:val="252525"/>
+          <w:sz w:val="24"/>
+          <w:szCs w:val="24"/>
+          <w:shd w:val="clear" w:color="auto" w:fill="FFFFFF"/>
+        </w:rPr>
+        <w:t>as it makes all object access as complex as the most complex case</w:t>
+      </w:r>
+      <w:r>
+        <w:rPr>
+          <w:rStyle w:val="apple-converted-space"/>
+          <w:rFonts w:asciiTheme="majorHAnsi" w:hAnsiTheme="majorHAnsi" w:cs="Times New Roman"/>
+          <w:color w:val="252525"/>
+          <w:sz w:val="24"/>
+          <w:szCs w:val="24"/>
+          <w:shd w:val="clear" w:color="auto" w:fill="FFFFFF"/>
+        </w:rPr>
+        <w:t>. The local objects are treated as remote objects which increase the latency time.</w:t>
+      </w:r>
+    </w:p>
+    <w:p>
+      <w:pPr>
+        <w:pStyle w:val="ListParagraph"/>
+        <w:ind w:left="426"/>
+        <w:jc w:val="both"/>
+        <w:rPr>
+          <w:rFonts w:ascii="Times New Roman" w:hAnsi="Times New Roman" w:cs="Times New Roman"/>
+          <w:b/>
+          <w:sz w:val="24"/>
+          <w:szCs w:val="24"/>
+        </w:rPr>
+      </w:pPr>
+    </w:p>
+    <w:p>
+      <w:pPr>
+        <w:spacing w:before="0" w:after="200"/>
+        <w:ind w:left="0" w:right="0"/>
+        <w:rPr>
+          <w:b/>
+          <w:sz w:val="24"/>
+          <w:szCs w:val="24"/>
           <w:u w:val="single"/>
         </w:rPr>
+      </w:pPr>
+      <w:r>
+        <w:rPr>
+          <w:b/>
+          <w:sz w:val="24"/>
+          <w:szCs w:val="24"/>
+          <w:u w:val="single"/>
+        </w:rPr>
+        <w:br w:type="page"/>
+      </w:r>
+    </w:p>
+    <w:p>
+      <w:pPr>
+        <w:rPr>
+          <w:b/>
+          <w:sz w:val="24"/>
+          <w:szCs w:val="24"/>
+          <w:u w:val="single"/>
+        </w:rPr>
+      </w:pPr>
+      <w:r>
+        <w:rPr>
+          <w:b/>
+          <w:sz w:val="24"/>
+          <w:szCs w:val="24"/>
+          <w:u w:val="single"/>
+        </w:rPr>
+        <w:lastRenderedPageBreak/>
         <w:t xml:space="preserve">Test Scenario </w:t>
       </w:r>
     </w:p>
@@ -2162,7 +2424,7 @@
         <w:ind w:right="0"/>
         <w:textAlignment w:val="baseline"/>
         <w:rPr>
-          <w:rFonts w:ascii="inherit" w:eastAsia="Times New Roman" w:hAnsi="inherit" w:cs="Arial"/>
+          <w:rFonts w:asciiTheme="majorHAnsi" w:eastAsia="Times New Roman" w:hAnsiTheme="majorHAnsi" w:cs="Arial"/>
           <w:b/>
           <w:bCs/>
           <w:color w:val="444444"/>
@@ -2175,7 +2437,7 @@
       </w:pPr>
       <w:r>
         <w:rPr>
-          <w:rFonts w:ascii="inherit" w:eastAsia="Times New Roman" w:hAnsi="inherit" w:cs="Arial"/>
+          <w:rFonts w:asciiTheme="majorHAnsi" w:eastAsia="Times New Roman" w:hAnsiTheme="majorHAnsi" w:cs="Arial"/>
           <w:b/>
           <w:bCs/>
           <w:color w:val="444444"/>
@@ -2195,7 +2457,7 @@
         <w:ind w:left="0" w:right="0"/>
         <w:textAlignment w:val="baseline"/>
         <w:rPr>
-          <w:rFonts w:ascii="Arial" w:eastAsia="Times New Roman" w:hAnsi="Arial" w:cs="Arial"/>
+          <w:rFonts w:asciiTheme="majorHAnsi" w:eastAsia="Times New Roman" w:hAnsiTheme="majorHAnsi" w:cs="Arial"/>
           <w:color w:val="444444"/>
           <w:sz w:val="21"/>
           <w:szCs w:val="21"/>
@@ -2219,9 +2481,9 @@
         <w:tblLook w:val="04A0" w:firstRow="1" w:lastRow="0" w:firstColumn="1" w:lastColumn="0" w:noHBand="0" w:noVBand="1"/>
       </w:tblPr>
       <w:tblGrid>
-        <w:gridCol w:w="1019"/>
-        <w:gridCol w:w="6061"/>
-        <w:gridCol w:w="1799"/>
+        <w:gridCol w:w="996"/>
+        <w:gridCol w:w="5923"/>
+        <w:gridCol w:w="1758"/>
       </w:tblGrid>
       <w:tr>
         <w:trPr>
@@ -2245,7 +2507,7 @@
               <w:spacing w:before="0" w:line="360" w:lineRule="atLeast"/>
               <w:ind w:left="0" w:right="0"/>
               <w:rPr>
-                <w:rFonts w:ascii="inherit" w:eastAsia="Times New Roman" w:hAnsi="inherit" w:cs="Arial"/>
+                <w:rFonts w:asciiTheme="majorHAnsi" w:eastAsia="Times New Roman" w:hAnsiTheme="majorHAnsi" w:cs="Arial"/>
                 <w:color w:val="666666"/>
                 <w:sz w:val="18"/>
                 <w:szCs w:val="18"/>
@@ -2255,7 +2517,7 @@
             <w:proofErr w:type="spellStart"/>
             <w:r>
               <w:rPr>
-                <w:rFonts w:ascii="inherit" w:eastAsia="Times New Roman" w:hAnsi="inherit" w:cs="Arial"/>
+                <w:rFonts w:asciiTheme="majorHAnsi" w:eastAsia="Times New Roman" w:hAnsiTheme="majorHAnsi" w:cs="Arial"/>
                 <w:b/>
                 <w:bCs/>
                 <w:color w:val="666666"/>
@@ -2289,7 +2551,7 @@
               <w:jc w:val="center"/>
               <w:textAlignment w:val="baseline"/>
               <w:rPr>
-                <w:rFonts w:ascii="inherit" w:eastAsia="Times New Roman" w:hAnsi="inherit" w:cs="Arial"/>
+                <w:rFonts w:asciiTheme="majorHAnsi" w:eastAsia="Times New Roman" w:hAnsiTheme="majorHAnsi" w:cs="Arial"/>
                 <w:color w:val="666666"/>
                 <w:sz w:val="18"/>
                 <w:szCs w:val="18"/>
@@ -2298,7 +2560,7 @@
             </w:pPr>
             <w:r>
               <w:rPr>
-                <w:rFonts w:ascii="inherit" w:eastAsia="Times New Roman" w:hAnsi="inherit" w:cs="Arial"/>
+                <w:rFonts w:asciiTheme="majorHAnsi" w:eastAsia="Times New Roman" w:hAnsiTheme="majorHAnsi" w:cs="Arial"/>
                 <w:b/>
                 <w:bCs/>
                 <w:color w:val="666666"/>
@@ -2317,9 +2579,8 @@
             <w:shd w:val="clear" w:color="auto" w:fill="FFFFFF"/>
             <w:tcMar>
               <w:top w:w="150" w:type="dxa"/>
-              <w:left w:w="225" w:type="dxa"/>
+              <w:left w:w="300" w:type="dxa"/>
               <w:bottom w:w="150" w:type="dxa"/>
-              <w:right w:w="225" w:type="dxa"/>
             </w:tcMar>
             <w:vAlign w:val="bottom"/>
             <w:hideMark/>
@@ -2329,7 +2590,7 @@
               <w:spacing w:before="0" w:line="360" w:lineRule="atLeast"/>
               <w:ind w:left="0" w:right="0"/>
               <w:rPr>
-                <w:rFonts w:ascii="inherit" w:eastAsia="Times New Roman" w:hAnsi="inherit" w:cs="Arial"/>
+                <w:rFonts w:asciiTheme="majorHAnsi" w:eastAsia="Times New Roman" w:hAnsiTheme="majorHAnsi" w:cs="Arial"/>
                 <w:color w:val="666666"/>
                 <w:sz w:val="18"/>
                 <w:szCs w:val="18"/>
@@ -2338,7 +2599,7 @@
             </w:pPr>
             <w:r>
               <w:rPr>
-                <w:rFonts w:ascii="inherit" w:eastAsia="Times New Roman" w:hAnsi="inherit" w:cs="Arial"/>
+                <w:rFonts w:asciiTheme="majorHAnsi" w:eastAsia="Times New Roman" w:hAnsiTheme="majorHAnsi" w:cs="Arial"/>
                 <w:b/>
                 <w:bCs/>
                 <w:color w:val="666666"/>
@@ -2351,7 +2612,7 @@
             </w:r>
             <w:r>
               <w:rPr>
-                <w:rFonts w:ascii="inherit" w:eastAsia="Times New Roman" w:hAnsi="inherit" w:cs="Arial"/>
+                <w:rFonts w:asciiTheme="majorHAnsi" w:eastAsia="Times New Roman" w:hAnsiTheme="majorHAnsi" w:cs="Arial"/>
                 <w:b/>
                 <w:bCs/>
                 <w:color w:val="666666"/>
@@ -2364,7 +2625,7 @@
             </w:r>
             <w:r>
               <w:rPr>
-                <w:rFonts w:ascii="inherit" w:eastAsia="Times New Roman" w:hAnsi="inherit" w:cs="Arial"/>
+                <w:rFonts w:asciiTheme="majorHAnsi" w:eastAsia="Times New Roman" w:hAnsiTheme="majorHAnsi" w:cs="Arial"/>
                 <w:b/>
                 <w:bCs/>
                 <w:color w:val="666666"/>
@@ -2400,7 +2661,7 @@
               <w:spacing w:before="0" w:line="360" w:lineRule="atLeast"/>
               <w:ind w:left="0" w:right="0"/>
               <w:rPr>
-                <w:rFonts w:ascii="inherit" w:eastAsia="Times New Roman" w:hAnsi="inherit" w:cs="Arial"/>
+                <w:rFonts w:asciiTheme="majorHAnsi" w:eastAsia="Times New Roman" w:hAnsiTheme="majorHAnsi" w:cs="Arial"/>
                 <w:color w:val="666666"/>
                 <w:sz w:val="18"/>
                 <w:szCs w:val="18"/>
@@ -2409,7 +2670,7 @@
             </w:pPr>
             <w:r>
               <w:rPr>
-                <w:rFonts w:ascii="inherit" w:eastAsia="Times New Roman" w:hAnsi="inherit" w:cs="Arial"/>
+                <w:rFonts w:asciiTheme="majorHAnsi" w:eastAsia="Times New Roman" w:hAnsiTheme="majorHAnsi" w:cs="Arial"/>
                 <w:color w:val="666666"/>
                 <w:sz w:val="18"/>
                 <w:szCs w:val="18"/>
@@ -2419,7 +2680,7 @@
             </w:r>
             <w:r>
               <w:rPr>
-                <w:rFonts w:ascii="inherit" w:eastAsia="Times New Roman" w:hAnsi="inherit" w:cs="Arial"/>
+                <w:rFonts w:asciiTheme="majorHAnsi" w:eastAsia="Times New Roman" w:hAnsiTheme="majorHAnsi" w:cs="Arial"/>
                 <w:color w:val="666666"/>
                 <w:sz w:val="18"/>
                 <w:szCs w:val="18"/>
@@ -2447,7 +2708,7 @@
               <w:spacing w:before="0" w:line="360" w:lineRule="atLeast"/>
               <w:ind w:left="0" w:right="0"/>
               <w:rPr>
-                <w:rFonts w:ascii="inherit" w:eastAsia="Times New Roman" w:hAnsi="inherit" w:cs="Arial"/>
+                <w:rFonts w:asciiTheme="majorHAnsi" w:eastAsia="Times New Roman" w:hAnsiTheme="majorHAnsi" w:cs="Arial"/>
                 <w:color w:val="666666"/>
                 <w:sz w:val="18"/>
                 <w:szCs w:val="18"/>
@@ -2456,7 +2717,7 @@
             </w:pPr>
             <w:r>
               <w:rPr>
-                <w:rFonts w:ascii="inherit" w:eastAsia="Times New Roman" w:hAnsi="inherit" w:cs="Arial"/>
+                <w:rFonts w:asciiTheme="majorHAnsi" w:eastAsia="Times New Roman" w:hAnsiTheme="majorHAnsi" w:cs="Arial"/>
                 <w:color w:val="666666"/>
                 <w:sz w:val="18"/>
                 <w:szCs w:val="18"/>
@@ -2470,7 +2731,7 @@
               <w:spacing w:before="0" w:line="360" w:lineRule="atLeast"/>
               <w:ind w:left="0" w:right="0"/>
               <w:rPr>
-                <w:rFonts w:ascii="inherit" w:eastAsia="Times New Roman" w:hAnsi="inherit" w:cs="Arial"/>
+                <w:rFonts w:asciiTheme="majorHAnsi" w:eastAsia="Times New Roman" w:hAnsiTheme="majorHAnsi" w:cs="Arial"/>
                 <w:color w:val="666666"/>
                 <w:sz w:val="18"/>
                 <w:szCs w:val="18"/>
@@ -2479,7 +2740,7 @@
             </w:pPr>
             <w:r>
               <w:rPr>
-                <w:rFonts w:ascii="inherit" w:eastAsia="Times New Roman" w:hAnsi="inherit" w:cs="Arial"/>
+                <w:rFonts w:asciiTheme="majorHAnsi" w:eastAsia="Times New Roman" w:hAnsiTheme="majorHAnsi" w:cs="Arial"/>
                 <w:color w:val="666666"/>
                 <w:sz w:val="18"/>
                 <w:szCs w:val="18"/>
@@ -2490,7 +2751,7 @@
             <w:proofErr w:type="spellStart"/>
             <w:r>
               <w:rPr>
-                <w:rFonts w:ascii="inherit" w:eastAsia="Times New Roman" w:hAnsi="inherit" w:cs="Arial"/>
+                <w:rFonts w:asciiTheme="majorHAnsi" w:eastAsia="Times New Roman" w:hAnsiTheme="majorHAnsi" w:cs="Arial"/>
                 <w:color w:val="666666"/>
                 <w:sz w:val="18"/>
                 <w:szCs w:val="18"/>
@@ -2501,7 +2762,7 @@
             <w:proofErr w:type="spellEnd"/>
             <w:r>
               <w:rPr>
-                <w:rFonts w:ascii="inherit" w:eastAsia="Times New Roman" w:hAnsi="inherit" w:cs="Arial"/>
+                <w:rFonts w:asciiTheme="majorHAnsi" w:eastAsia="Times New Roman" w:hAnsiTheme="majorHAnsi" w:cs="Arial"/>
                 <w:color w:val="666666"/>
                 <w:sz w:val="18"/>
                 <w:szCs w:val="18"/>
@@ -2517,9 +2778,8 @@
             <w:shd w:val="clear" w:color="auto" w:fill="FFFFFF"/>
             <w:tcMar>
               <w:top w:w="150" w:type="dxa"/>
-              <w:left w:w="225" w:type="dxa"/>
+              <w:left w:w="300" w:type="dxa"/>
               <w:bottom w:w="150" w:type="dxa"/>
-              <w:right w:w="225" w:type="dxa"/>
             </w:tcMar>
             <w:vAlign w:val="bottom"/>
             <w:hideMark/>
@@ -2529,7 +2789,7 @@
               <w:spacing w:before="0" w:line="360" w:lineRule="atLeast"/>
               <w:ind w:left="0" w:right="0"/>
               <w:rPr>
-                <w:rFonts w:ascii="inherit" w:eastAsia="Times New Roman" w:hAnsi="inherit" w:cs="Arial"/>
+                <w:rFonts w:asciiTheme="majorHAnsi" w:eastAsia="Times New Roman" w:hAnsiTheme="majorHAnsi" w:cs="Arial"/>
                 <w:color w:val="666666"/>
                 <w:sz w:val="18"/>
                 <w:szCs w:val="18"/>
@@ -2538,7 +2798,7 @@
             </w:pPr>
             <w:r>
               <w:rPr>
-                <w:rFonts w:ascii="inherit" w:eastAsia="Times New Roman" w:hAnsi="inherit" w:cs="Arial"/>
+                <w:rFonts w:asciiTheme="majorHAnsi" w:eastAsia="Times New Roman" w:hAnsiTheme="majorHAnsi" w:cs="Arial"/>
                 <w:color w:val="666666"/>
                 <w:sz w:val="18"/>
                 <w:szCs w:val="18"/>
@@ -2571,16 +2831,17 @@
               <w:spacing w:before="0" w:line="360" w:lineRule="atLeast"/>
               <w:ind w:left="0" w:right="0"/>
               <w:rPr>
-                <w:rFonts w:ascii="inherit" w:eastAsia="Times New Roman" w:hAnsi="inherit" w:cs="Arial"/>
+                <w:rFonts w:asciiTheme="majorHAnsi" w:eastAsia="Times New Roman" w:hAnsiTheme="majorHAnsi" w:cs="Arial"/>
                 <w:color w:val="666666"/>
                 <w:sz w:val="18"/>
                 <w:szCs w:val="18"/>
                 <w:lang w:eastAsia="en-US"/>
               </w:rPr>
             </w:pPr>
-            <w:r>
-              <w:rPr>
-                <w:rFonts w:ascii="inherit" w:eastAsia="Times New Roman" w:hAnsi="inherit" w:cs="Arial"/>
+            <w:bookmarkStart w:id="0" w:name="_GoBack"/>
+            <w:r>
+              <w:rPr>
+                <w:rFonts w:asciiTheme="majorHAnsi" w:eastAsia="Times New Roman" w:hAnsiTheme="majorHAnsi" w:cs="Arial"/>
                 <w:color w:val="666666"/>
                 <w:sz w:val="18"/>
                 <w:szCs w:val="18"/>
@@ -2590,7 +2851,7 @@
             </w:r>
             <w:r>
               <w:rPr>
-                <w:rFonts w:ascii="inherit" w:eastAsia="Times New Roman" w:hAnsi="inherit" w:cs="Arial"/>
+                <w:rFonts w:asciiTheme="majorHAnsi" w:eastAsia="Times New Roman" w:hAnsiTheme="majorHAnsi" w:cs="Arial"/>
                 <w:color w:val="666666"/>
                 <w:sz w:val="18"/>
                 <w:szCs w:val="18"/>
@@ -2618,7 +2879,7 @@
               <w:spacing w:before="0" w:line="360" w:lineRule="atLeast"/>
               <w:ind w:left="0" w:right="0"/>
               <w:rPr>
-                <w:rFonts w:ascii="inherit" w:eastAsia="Times New Roman" w:hAnsi="inherit" w:cs="Arial"/>
+                <w:rFonts w:asciiTheme="majorHAnsi" w:eastAsia="Times New Roman" w:hAnsiTheme="majorHAnsi" w:cs="Arial"/>
                 <w:color w:val="666666"/>
                 <w:sz w:val="18"/>
                 <w:szCs w:val="18"/>
@@ -2627,7 +2888,7 @@
             </w:pPr>
             <w:r>
               <w:rPr>
-                <w:rFonts w:ascii="inherit" w:eastAsia="Times New Roman" w:hAnsi="inherit" w:cs="Arial"/>
+                <w:rFonts w:asciiTheme="majorHAnsi" w:eastAsia="Times New Roman" w:hAnsiTheme="majorHAnsi" w:cs="Arial"/>
                 <w:color w:val="666666"/>
                 <w:sz w:val="18"/>
                 <w:szCs w:val="18"/>
@@ -2641,7 +2902,7 @@
               <w:spacing w:before="0" w:line="360" w:lineRule="atLeast"/>
               <w:ind w:left="0" w:right="0"/>
               <w:rPr>
-                <w:rFonts w:ascii="inherit" w:eastAsia="Times New Roman" w:hAnsi="inherit" w:cs="Arial"/>
+                <w:rFonts w:asciiTheme="majorHAnsi" w:eastAsia="Times New Roman" w:hAnsiTheme="majorHAnsi" w:cs="Arial"/>
                 <w:color w:val="666666"/>
                 <w:sz w:val="18"/>
                 <w:szCs w:val="18"/>
@@ -2650,7 +2911,7 @@
             </w:pPr>
             <w:r>
               <w:rPr>
-                <w:rFonts w:ascii="inherit" w:eastAsia="Times New Roman" w:hAnsi="inherit" w:cs="Arial"/>
+                <w:rFonts w:asciiTheme="majorHAnsi" w:eastAsia="Times New Roman" w:hAnsiTheme="majorHAnsi" w:cs="Arial"/>
                 <w:color w:val="666666"/>
                 <w:sz w:val="18"/>
                 <w:szCs w:val="18"/>
@@ -2661,7 +2922,7 @@
             <w:proofErr w:type="spellStart"/>
             <w:r>
               <w:rPr>
-                <w:rFonts w:ascii="inherit" w:eastAsia="Times New Roman" w:hAnsi="inherit" w:cs="Arial"/>
+                <w:rFonts w:asciiTheme="majorHAnsi" w:eastAsia="Times New Roman" w:hAnsiTheme="majorHAnsi" w:cs="Arial"/>
                 <w:color w:val="666666"/>
                 <w:sz w:val="18"/>
                 <w:szCs w:val="18"/>
@@ -2672,7 +2933,7 @@
             <w:proofErr w:type="spellEnd"/>
             <w:r>
               <w:rPr>
-                <w:rFonts w:ascii="inherit" w:eastAsia="Times New Roman" w:hAnsi="inherit" w:cs="Arial"/>
+                <w:rFonts w:asciiTheme="majorHAnsi" w:eastAsia="Times New Roman" w:hAnsiTheme="majorHAnsi" w:cs="Arial"/>
                 <w:color w:val="666666"/>
                 <w:sz w:val="18"/>
                 <w:szCs w:val="18"/>
@@ -2683,7 +2944,7 @@
             <w:proofErr w:type="spellStart"/>
             <w:r>
               <w:rPr>
-                <w:rFonts w:ascii="inherit" w:eastAsia="Times New Roman" w:hAnsi="inherit" w:cs="Arial"/>
+                <w:rFonts w:asciiTheme="majorHAnsi" w:eastAsia="Times New Roman" w:hAnsiTheme="majorHAnsi" w:cs="Arial"/>
                 <w:color w:val="666666"/>
                 <w:sz w:val="18"/>
                 <w:szCs w:val="18"/>
@@ -2694,7 +2955,7 @@
             <w:proofErr w:type="spellEnd"/>
             <w:r>
               <w:rPr>
-                <w:rFonts w:ascii="inherit" w:eastAsia="Times New Roman" w:hAnsi="inherit" w:cs="Arial"/>
+                <w:rFonts w:asciiTheme="majorHAnsi" w:eastAsia="Times New Roman" w:hAnsiTheme="majorHAnsi" w:cs="Arial"/>
                 <w:color w:val="666666"/>
                 <w:sz w:val="18"/>
                 <w:szCs w:val="18"/>
@@ -2705,7 +2966,7 @@
             <w:proofErr w:type="spellStart"/>
             <w:r>
               <w:rPr>
-                <w:rFonts w:ascii="inherit" w:eastAsia="Times New Roman" w:hAnsi="inherit" w:cs="Arial"/>
+                <w:rFonts w:asciiTheme="majorHAnsi" w:eastAsia="Times New Roman" w:hAnsiTheme="majorHAnsi" w:cs="Arial"/>
                 <w:color w:val="666666"/>
                 <w:sz w:val="18"/>
                 <w:szCs w:val="18"/>
@@ -2716,7 +2977,7 @@
             <w:proofErr w:type="spellEnd"/>
             <w:r>
               <w:rPr>
-                <w:rFonts w:ascii="inherit" w:eastAsia="Times New Roman" w:hAnsi="inherit" w:cs="Arial"/>
+                <w:rFonts w:asciiTheme="majorHAnsi" w:eastAsia="Times New Roman" w:hAnsiTheme="majorHAnsi" w:cs="Arial"/>
                 <w:color w:val="666666"/>
                 <w:sz w:val="18"/>
                 <w:szCs w:val="18"/>
@@ -2727,7 +2988,7 @@
             <w:proofErr w:type="spellStart"/>
             <w:r>
               <w:rPr>
-                <w:rFonts w:ascii="inherit" w:eastAsia="Times New Roman" w:hAnsi="inherit" w:cs="Arial"/>
+                <w:rFonts w:asciiTheme="majorHAnsi" w:eastAsia="Times New Roman" w:hAnsiTheme="majorHAnsi" w:cs="Arial"/>
                 <w:color w:val="666666"/>
                 <w:sz w:val="18"/>
                 <w:szCs w:val="18"/>
@@ -2738,7 +2999,7 @@
             <w:proofErr w:type="spellEnd"/>
             <w:r>
               <w:rPr>
-                <w:rFonts w:ascii="inherit" w:eastAsia="Times New Roman" w:hAnsi="inherit" w:cs="Arial"/>
+                <w:rFonts w:asciiTheme="majorHAnsi" w:eastAsia="Times New Roman" w:hAnsiTheme="majorHAnsi" w:cs="Arial"/>
                 <w:color w:val="666666"/>
                 <w:sz w:val="18"/>
                 <w:szCs w:val="18"/>
@@ -2749,7 +3010,7 @@
             <w:proofErr w:type="spellStart"/>
             <w:r>
               <w:rPr>
-                <w:rFonts w:ascii="inherit" w:eastAsia="Times New Roman" w:hAnsi="inherit" w:cs="Arial"/>
+                <w:rFonts w:asciiTheme="majorHAnsi" w:eastAsia="Times New Roman" w:hAnsiTheme="majorHAnsi" w:cs="Arial"/>
                 <w:color w:val="666666"/>
                 <w:sz w:val="18"/>
                 <w:szCs w:val="18"/>
@@ -2760,7 +3021,7 @@
             <w:proofErr w:type="spellEnd"/>
             <w:r>
               <w:rPr>
-                <w:rFonts w:ascii="inherit" w:eastAsia="Times New Roman" w:hAnsi="inherit" w:cs="Arial"/>
+                <w:rFonts w:asciiTheme="majorHAnsi" w:eastAsia="Times New Roman" w:hAnsiTheme="majorHAnsi" w:cs="Arial"/>
                 <w:color w:val="666666"/>
                 <w:sz w:val="18"/>
                 <w:szCs w:val="18"/>
@@ -2776,9 +3037,8 @@
             <w:shd w:val="clear" w:color="auto" w:fill="FFFFFF"/>
             <w:tcMar>
               <w:top w:w="150" w:type="dxa"/>
-              <w:left w:w="225" w:type="dxa"/>
+              <w:left w:w="300" w:type="dxa"/>
               <w:bottom w:w="150" w:type="dxa"/>
-              <w:right w:w="225" w:type="dxa"/>
             </w:tcMar>
             <w:vAlign w:val="bottom"/>
             <w:hideMark/>
@@ -2788,7 +3048,7 @@
               <w:spacing w:before="0" w:line="360" w:lineRule="atLeast"/>
               <w:ind w:left="0" w:right="0"/>
               <w:rPr>
-                <w:rFonts w:ascii="inherit" w:eastAsia="Times New Roman" w:hAnsi="inherit" w:cs="Arial"/>
+                <w:rFonts w:asciiTheme="majorHAnsi" w:eastAsia="Times New Roman" w:hAnsiTheme="majorHAnsi" w:cs="Arial"/>
                 <w:color w:val="666666"/>
                 <w:sz w:val="18"/>
                 <w:szCs w:val="18"/>
@@ -2797,7 +3057,7 @@
             </w:pPr>
             <w:r>
               <w:rPr>
-                <w:rFonts w:ascii="inherit" w:eastAsia="Times New Roman" w:hAnsi="inherit" w:cs="Arial"/>
+                <w:rFonts w:asciiTheme="majorHAnsi" w:eastAsia="Times New Roman" w:hAnsiTheme="majorHAnsi" w:cs="Arial"/>
                 <w:color w:val="666666"/>
                 <w:sz w:val="18"/>
                 <w:szCs w:val="18"/>
@@ -2807,7 +3067,7 @@
             </w:r>
             <w:r>
               <w:rPr>
-                <w:rFonts w:ascii="inherit" w:eastAsia="Times New Roman" w:hAnsi="inherit" w:cs="Arial"/>
+                <w:rFonts w:asciiTheme="majorHAnsi" w:eastAsia="Times New Roman" w:hAnsiTheme="majorHAnsi" w:cs="Arial"/>
                 <w:color w:val="666666"/>
                 <w:sz w:val="18"/>
                 <w:szCs w:val="18"/>
@@ -2818,6 +3078,7 @@
           </w:p>
         </w:tc>
       </w:tr>
+      <w:bookmarkEnd w:id="0"/>
       <w:tr>
         <w:trPr>
           <w:tblCellSpacing w:w="0" w:type="dxa"/>
@@ -2839,7 +3100,7 @@
               <w:spacing w:before="0" w:line="360" w:lineRule="atLeast"/>
               <w:ind w:left="0" w:right="0"/>
               <w:rPr>
-                <w:rFonts w:ascii="inherit" w:eastAsia="Times New Roman" w:hAnsi="inherit" w:cs="Arial"/>
+                <w:rFonts w:asciiTheme="majorHAnsi" w:eastAsia="Times New Roman" w:hAnsiTheme="majorHAnsi" w:cs="Arial"/>
                 <w:color w:val="666666"/>
                 <w:sz w:val="18"/>
                 <w:szCs w:val="18"/>
@@ -2848,7 +3109,7 @@
             </w:pPr>
             <w:r>
               <w:rPr>
-                <w:rFonts w:ascii="inherit" w:eastAsia="Times New Roman" w:hAnsi="inherit" w:cs="Arial"/>
+                <w:rFonts w:asciiTheme="majorHAnsi" w:eastAsia="Times New Roman" w:hAnsiTheme="majorHAnsi" w:cs="Arial"/>
                 <w:color w:val="666666"/>
                 <w:sz w:val="18"/>
                 <w:szCs w:val="18"/>
@@ -2875,7 +3136,7 @@
               <w:spacing w:before="0" w:line="360" w:lineRule="atLeast"/>
               <w:ind w:left="0" w:right="0"/>
               <w:rPr>
-                <w:rFonts w:ascii="inherit" w:eastAsia="Times New Roman" w:hAnsi="inherit" w:cs="Arial"/>
+                <w:rFonts w:asciiTheme="majorHAnsi" w:eastAsia="Times New Roman" w:hAnsiTheme="majorHAnsi" w:cs="Arial"/>
                 <w:color w:val="666666"/>
                 <w:sz w:val="18"/>
                 <w:szCs w:val="18"/>
@@ -2884,7 +3145,7 @@
             </w:pPr>
             <w:r>
               <w:rPr>
-                <w:rFonts w:ascii="inherit" w:eastAsia="Times New Roman" w:hAnsi="inherit" w:cs="Arial"/>
+                <w:rFonts w:asciiTheme="majorHAnsi" w:eastAsia="Times New Roman" w:hAnsiTheme="majorHAnsi" w:cs="Arial"/>
                 <w:color w:val="666666"/>
                 <w:sz w:val="18"/>
                 <w:szCs w:val="18"/>
@@ -2898,7 +3159,7 @@
               <w:spacing w:before="0" w:line="360" w:lineRule="atLeast"/>
               <w:ind w:left="0" w:right="0"/>
               <w:rPr>
-                <w:rFonts w:ascii="inherit" w:eastAsia="Times New Roman" w:hAnsi="inherit" w:cs="Arial"/>
+                <w:rFonts w:asciiTheme="majorHAnsi" w:eastAsia="Times New Roman" w:hAnsiTheme="majorHAnsi" w:cs="Arial"/>
                 <w:color w:val="666666"/>
                 <w:sz w:val="18"/>
                 <w:szCs w:val="18"/>
@@ -2908,7 +3169,7 @@
             <w:proofErr w:type="spellStart"/>
             <w:r>
               <w:rPr>
-                <w:rFonts w:ascii="inherit" w:eastAsia="Times New Roman" w:hAnsi="inherit" w:cs="Arial"/>
+                <w:rFonts w:asciiTheme="majorHAnsi" w:eastAsia="Times New Roman" w:hAnsiTheme="majorHAnsi" w:cs="Arial"/>
                 <w:color w:val="666666"/>
                 <w:sz w:val="18"/>
                 <w:szCs w:val="18"/>
@@ -2919,7 +3180,7 @@
             <w:proofErr w:type="spellEnd"/>
             <w:r>
               <w:rPr>
-                <w:rFonts w:ascii="inherit" w:eastAsia="Times New Roman" w:hAnsi="inherit" w:cs="Arial"/>
+                <w:rFonts w:asciiTheme="majorHAnsi" w:eastAsia="Times New Roman" w:hAnsiTheme="majorHAnsi" w:cs="Arial"/>
                 <w:color w:val="666666"/>
                 <w:sz w:val="18"/>
                 <w:szCs w:val="18"/>
@@ -2929,7 +3190,7 @@
             </w:r>
             <w:r>
               <w:rPr>
-                <w:rFonts w:ascii="inherit" w:eastAsia="Times New Roman" w:hAnsi="inherit" w:cs="Arial"/>
+                <w:rFonts w:asciiTheme="majorHAnsi" w:eastAsia="Times New Roman" w:hAnsiTheme="majorHAnsi" w:cs="Arial"/>
                 <w:color w:val="666666"/>
                 <w:sz w:val="18"/>
                 <w:szCs w:val="18"/>
@@ -2940,7 +3201,7 @@
             <w:proofErr w:type="spellStart"/>
             <w:r>
               <w:rPr>
-                <w:rFonts w:ascii="inherit" w:eastAsia="Times New Roman" w:hAnsi="inherit" w:cs="Arial"/>
+                <w:rFonts w:asciiTheme="majorHAnsi" w:eastAsia="Times New Roman" w:hAnsiTheme="majorHAnsi" w:cs="Arial"/>
                 <w:color w:val="666666"/>
                 <w:sz w:val="18"/>
                 <w:szCs w:val="18"/>
@@ -2951,7 +3212,7 @@
             <w:proofErr w:type="spellEnd"/>
             <w:r>
               <w:rPr>
-                <w:rFonts w:ascii="inherit" w:eastAsia="Times New Roman" w:hAnsi="inherit" w:cs="Arial"/>
+                <w:rFonts w:asciiTheme="majorHAnsi" w:eastAsia="Times New Roman" w:hAnsiTheme="majorHAnsi" w:cs="Arial"/>
                 <w:color w:val="666666"/>
                 <w:sz w:val="18"/>
                 <w:szCs w:val="18"/>
@@ -2961,7 +3222,7 @@
             </w:r>
             <w:r>
               <w:rPr>
-                <w:rFonts w:ascii="inherit" w:eastAsia="Times New Roman" w:hAnsi="inherit" w:cs="Arial"/>
+                <w:rFonts w:asciiTheme="majorHAnsi" w:eastAsia="Times New Roman" w:hAnsiTheme="majorHAnsi" w:cs="Arial"/>
                 <w:color w:val="666666"/>
                 <w:sz w:val="18"/>
                 <w:szCs w:val="18"/>
@@ -2977,9 +3238,8 @@
             <w:shd w:val="clear" w:color="auto" w:fill="FFFFFF"/>
             <w:tcMar>
               <w:top w:w="150" w:type="dxa"/>
-              <w:left w:w="225" w:type="dxa"/>
+              <w:left w:w="300" w:type="dxa"/>
               <w:bottom w:w="150" w:type="dxa"/>
-              <w:right w:w="225" w:type="dxa"/>
             </w:tcMar>
             <w:vAlign w:val="bottom"/>
           </w:tcPr>
@@ -2988,7 +3248,7 @@
               <w:spacing w:before="0" w:line="360" w:lineRule="atLeast"/>
               <w:ind w:left="0" w:right="0"/>
               <w:rPr>
-                <w:rFonts w:ascii="inherit" w:eastAsia="Times New Roman" w:hAnsi="inherit" w:cs="Arial"/>
+                <w:rFonts w:asciiTheme="majorHAnsi" w:eastAsia="Times New Roman" w:hAnsiTheme="majorHAnsi" w:cs="Arial"/>
                 <w:color w:val="666666"/>
                 <w:sz w:val="18"/>
                 <w:szCs w:val="18"/>
@@ -2997,7 +3257,7 @@
             </w:pPr>
             <w:r>
               <w:rPr>
-                <w:rFonts w:ascii="inherit" w:eastAsia="Times New Roman" w:hAnsi="inherit" w:cs="Arial"/>
+                <w:rFonts w:asciiTheme="majorHAnsi" w:eastAsia="Times New Roman" w:hAnsiTheme="majorHAnsi" w:cs="Arial"/>
                 <w:color w:val="666666"/>
                 <w:sz w:val="18"/>
                 <w:szCs w:val="18"/>
@@ -3154,9 +3414,6 @@
               <w:spacing w:line="276" w:lineRule="auto"/>
               <w:cnfStyle w:val="100000000000" w:firstRow="1" w:lastRow="0" w:firstColumn="0" w:lastColumn="0" w:oddVBand="0" w:evenVBand="0" w:oddHBand="0" w:evenHBand="0" w:firstRowFirstColumn="0" w:firstRowLastColumn="0" w:lastRowFirstColumn="0" w:lastRowLastColumn="0"/>
             </w:pPr>
-            <w:r>
-              <w:t xml:space="preserve"> </w:t>
-            </w:r>
           </w:p>
         </w:tc>
       </w:tr>
@@ -3193,6 +3450,9 @@
               <w:spacing w:line="276" w:lineRule="auto"/>
               <w:cnfStyle w:val="000000000000" w:firstRow="0" w:lastRow="0" w:firstColumn="0" w:lastColumn="0" w:oddVBand="0" w:evenVBand="0" w:oddHBand="0" w:evenHBand="0" w:firstRowFirstColumn="0" w:firstRowLastColumn="0" w:lastRowFirstColumn="0" w:lastRowLastColumn="0"/>
             </w:pPr>
+            <w:r>
+              <w:t>Admin client interface</w:t>
+            </w:r>
           </w:p>
         </w:tc>
         <w:tc>
@@ -3244,6 +3504,9 @@
               <w:spacing w:line="276" w:lineRule="auto"/>
               <w:cnfStyle w:val="000000000000" w:firstRow="0" w:lastRow="0" w:firstColumn="0" w:lastColumn="0" w:oddVBand="0" w:evenVBand="0" w:oddHBand="0" w:evenHBand="0" w:firstRowFirstColumn="0" w:firstRowLastColumn="0" w:lastRowFirstColumn="0" w:lastRowLastColumn="0"/>
             </w:pPr>
+            <w:r>
+              <w:t>Student Client interface</w:t>
+            </w:r>
           </w:p>
         </w:tc>
         <w:tc>
@@ -3291,9 +3554,6 @@
             <w:pPr>
               <w:cnfStyle w:val="000000000000" w:firstRow="0" w:lastRow="0" w:firstColumn="0" w:lastColumn="0" w:oddVBand="0" w:evenVBand="0" w:oddHBand="0" w:evenHBand="0" w:firstRowFirstColumn="0" w:firstRowLastColumn="0" w:lastRowFirstColumn="0" w:lastRowLastColumn="0"/>
             </w:pPr>
-            <w:r>
-              <w:t xml:space="preserve"> </w:t>
-            </w:r>
             <w:r>
               <w:t>The model of Administrator</w:t>
             </w:r>
@@ -3582,23 +3842,14 @@
       <w:pPr>
         <w:spacing w:before="0" w:after="200"/>
         <w:ind w:left="0" w:right="0"/>
-      </w:pPr>
-      <w:r>
-        <w:br w:type="page"/>
-      </w:r>
-    </w:p>
-    <w:p>
-      <w:pPr>
-        <w:spacing w:before="0" w:after="200"/>
-        <w:ind w:left="0" w:right="0"/>
-      </w:pPr>
-    </w:p>
-    <w:p>
-      <w:pPr>
-        <w:pStyle w:val="Heading2"/>
-        <w:ind w:left="0"/>
-      </w:pPr>
-      <w:r>
+        <w:rPr>
+          <w:b/>
+        </w:rPr>
+      </w:pPr>
+      <w:r>
+        <w:rPr>
+          <w:b/>
+        </w:rPr>
         <w:t xml:space="preserve">Reference </w:t>
       </w:r>
     </w:p>
@@ -3614,7 +3865,7 @@
           <w:u w:val="single"/>
         </w:rPr>
       </w:pPr>
-      <w:hyperlink r:id="rId11" w:history="1">
+      <w:hyperlink r:id="rId12" w:history="1">
         <w:r>
           <w:rPr>
             <w:rStyle w:val="Hyperlink"/>
@@ -3623,11 +3874,9 @@
           <w:t>https://en.wikipedia.org/wiki/Common_Object_Request_Broker_Architecture</w:t>
         </w:r>
       </w:hyperlink>
-      <w:bookmarkStart w:id="0" w:name="_GoBack"/>
-      <w:bookmarkEnd w:id="0"/>
     </w:p>
     <w:sectPr>
-      <w:footerReference w:type="default" r:id="rId12"/>
+      <w:footerReference w:type="default" r:id="rId13"/>
       <w:pgSz w:w="12240" w:h="15840"/>
       <w:pgMar w:top="1440" w:right="1440" w:bottom="1440" w:left="1440" w:header="720" w:footer="576" w:gutter="0"/>
       <w:cols w:space="720"/>
@@ -4212,6 +4461,119 @@
     </w:lvl>
   </w:abstractNum>
   <w:abstractNum w:abstractNumId="9">
+    <w:nsid w:val="430724D6"/>
+    <w:multiLevelType w:val="hybridMultilevel"/>
+    <w:tmpl w:val="ED02F5E0"/>
+    <w:lvl w:ilvl="0" w:tplc="10090001">
+      <w:start w:val="1"/>
+      <w:numFmt w:val="bullet"/>
+      <w:lvlText w:val=""/>
+      <w:lvlJc w:val="left"/>
+      <w:pPr>
+        <w:ind w:left="720" w:hanging="360"/>
+      </w:pPr>
+      <w:rPr>
+        <w:rFonts w:ascii="Symbol" w:hAnsi="Symbol" w:hint="default"/>
+      </w:rPr>
+    </w:lvl>
+    <w:lvl w:ilvl="1" w:tplc="10090003" w:tentative="1">
+      <w:start w:val="1"/>
+      <w:numFmt w:val="bullet"/>
+      <w:lvlText w:val="o"/>
+      <w:lvlJc w:val="left"/>
+      <w:pPr>
+        <w:ind w:left="1440" w:hanging="360"/>
+      </w:pPr>
+      <w:rPr>
+        <w:rFonts w:ascii="Courier New" w:hAnsi="Courier New" w:cs="Courier New" w:hint="default"/>
+      </w:rPr>
+    </w:lvl>
+    <w:lvl w:ilvl="2" w:tplc="10090005" w:tentative="1">
+      <w:start w:val="1"/>
+      <w:numFmt w:val="bullet"/>
+      <w:lvlText w:val=""/>
+      <w:lvlJc w:val="left"/>
+      <w:pPr>
+        <w:ind w:left="2160" w:hanging="360"/>
+      </w:pPr>
+      <w:rPr>
+        <w:rFonts w:ascii="Wingdings" w:hAnsi="Wingdings" w:hint="default"/>
+      </w:rPr>
+    </w:lvl>
+    <w:lvl w:ilvl="3" w:tplc="10090001" w:tentative="1">
+      <w:start w:val="1"/>
+      <w:numFmt w:val="bullet"/>
+      <w:lvlText w:val=""/>
+      <w:lvlJc w:val="left"/>
+      <w:pPr>
+        <w:ind w:left="2880" w:hanging="360"/>
+      </w:pPr>
+      <w:rPr>
+        <w:rFonts w:ascii="Symbol" w:hAnsi="Symbol" w:hint="default"/>
+      </w:rPr>
+    </w:lvl>
+    <w:lvl w:ilvl="4" w:tplc="10090003" w:tentative="1">
+      <w:start w:val="1"/>
+      <w:numFmt w:val="bullet"/>
+      <w:lvlText w:val="o"/>
+      <w:lvlJc w:val="left"/>
+      <w:pPr>
+        <w:ind w:left="3600" w:hanging="360"/>
+      </w:pPr>
+      <w:rPr>
+        <w:rFonts w:ascii="Courier New" w:hAnsi="Courier New" w:cs="Courier New" w:hint="default"/>
+      </w:rPr>
+    </w:lvl>
+    <w:lvl w:ilvl="5" w:tplc="10090005" w:tentative="1">
+      <w:start w:val="1"/>
+      <w:numFmt w:val="bullet"/>
+      <w:lvlText w:val=""/>
+      <w:lvlJc w:val="left"/>
+      <w:pPr>
+        <w:ind w:left="4320" w:hanging="360"/>
+      </w:pPr>
+      <w:rPr>
+        <w:rFonts w:ascii="Wingdings" w:hAnsi="Wingdings" w:hint="default"/>
+      </w:rPr>
+    </w:lvl>
+    <w:lvl w:ilvl="6" w:tplc="10090001" w:tentative="1">
+      <w:start w:val="1"/>
+      <w:numFmt w:val="bullet"/>
+      <w:lvlText w:val=""/>
+      <w:lvlJc w:val="left"/>
+      <w:pPr>
+        <w:ind w:left="5040" w:hanging="360"/>
+      </w:pPr>
+      <w:rPr>
+        <w:rFonts w:ascii="Symbol" w:hAnsi="Symbol" w:hint="default"/>
+      </w:rPr>
+    </w:lvl>
+    <w:lvl w:ilvl="7" w:tplc="10090003" w:tentative="1">
+      <w:start w:val="1"/>
+      <w:numFmt w:val="bullet"/>
+      <w:lvlText w:val="o"/>
+      <w:lvlJc w:val="left"/>
+      <w:pPr>
+        <w:ind w:left="5760" w:hanging="360"/>
+      </w:pPr>
+      <w:rPr>
+        <w:rFonts w:ascii="Courier New" w:hAnsi="Courier New" w:cs="Courier New" w:hint="default"/>
+      </w:rPr>
+    </w:lvl>
+    <w:lvl w:ilvl="8" w:tplc="10090005" w:tentative="1">
+      <w:start w:val="1"/>
+      <w:numFmt w:val="bullet"/>
+      <w:lvlText w:val=""/>
+      <w:lvlJc w:val="left"/>
+      <w:pPr>
+        <w:ind w:left="6480" w:hanging="360"/>
+      </w:pPr>
+      <w:rPr>
+        <w:rFonts w:ascii="Wingdings" w:hAnsi="Wingdings" w:hint="default"/>
+      </w:rPr>
+    </w:lvl>
+  </w:abstractNum>
+  <w:abstractNum w:abstractNumId="10">
     <w:nsid w:val="4D685814"/>
     <w:multiLevelType w:val="hybridMultilevel"/>
     <w:tmpl w:val="611CC752"/>
@@ -4324,7 +4686,7 @@
       </w:rPr>
     </w:lvl>
   </w:abstractNum>
-  <w:abstractNum w:abstractNumId="10">
+  <w:abstractNum w:abstractNumId="11">
     <w:nsid w:val="4E560FD0"/>
     <w:multiLevelType w:val="hybridMultilevel"/>
     <w:tmpl w:val="1A5EF86E"/>
@@ -4414,7 +4776,7 @@
       </w:pPr>
     </w:lvl>
   </w:abstractNum>
-  <w:abstractNum w:abstractNumId="11">
+  <w:abstractNum w:abstractNumId="12">
     <w:nsid w:val="51A74746"/>
     <w:multiLevelType w:val="hybridMultilevel"/>
     <w:tmpl w:val="C38EA0CC"/>
@@ -4503,7 +4865,7 @@
       </w:pPr>
     </w:lvl>
   </w:abstractNum>
-  <w:abstractNum w:abstractNumId="12">
+  <w:abstractNum w:abstractNumId="13">
     <w:nsid w:val="56431ECD"/>
     <w:multiLevelType w:val="hybridMultilevel"/>
     <w:tmpl w:val="CB2E34CC"/>
@@ -4592,7 +4954,7 @@
       </w:pPr>
     </w:lvl>
   </w:abstractNum>
-  <w:abstractNum w:abstractNumId="13">
+  <w:abstractNum w:abstractNumId="14">
     <w:nsid w:val="5C916053"/>
     <w:multiLevelType w:val="hybridMultilevel"/>
     <w:tmpl w:val="264ED19E"/>
@@ -4706,7 +5068,7 @@
       </w:rPr>
     </w:lvl>
   </w:abstractNum>
-  <w:abstractNum w:abstractNumId="14">
+  <w:abstractNum w:abstractNumId="15">
     <w:nsid w:val="5D0024E2"/>
     <w:multiLevelType w:val="hybridMultilevel"/>
     <w:tmpl w:val="66A2C21C"/>
@@ -4820,7 +5182,7 @@
       </w:rPr>
     </w:lvl>
   </w:abstractNum>
-  <w:abstractNum w:abstractNumId="15">
+  <w:abstractNum w:abstractNumId="16">
     <w:nsid w:val="61026688"/>
     <w:multiLevelType w:val="multilevel"/>
     <w:tmpl w:val="69E29136"/>
@@ -4969,7 +5331,7 @@
       </w:rPr>
     </w:lvl>
   </w:abstractNum>
-  <w:abstractNum w:abstractNumId="16">
+  <w:abstractNum w:abstractNumId="17">
     <w:nsid w:val="6B045607"/>
     <w:multiLevelType w:val="hybridMultilevel"/>
     <w:tmpl w:val="BF5E179C"/>
@@ -5083,13 +5445,13 @@
     </w:lvl>
   </w:abstractNum>
   <w:num w:numId="1">
-    <w:abstractNumId w:val="9"/>
+    <w:abstractNumId w:val="10"/>
   </w:num>
   <w:num w:numId="2">
     <w:abstractNumId w:val="6"/>
   </w:num>
   <w:num w:numId="3">
-    <w:abstractNumId w:val="16"/>
+    <w:abstractNumId w:val="17"/>
   </w:num>
   <w:num w:numId="4">
     <w:abstractNumId w:val="4"/>
@@ -5113,28 +5475,31 @@
     <w:abstractNumId w:val="0"/>
   </w:num>
   <w:num w:numId="11">
-    <w:abstractNumId w:val="14"/>
+    <w:abstractNumId w:val="15"/>
   </w:num>
   <w:num w:numId="12">
-    <w:abstractNumId w:val="11"/>
+    <w:abstractNumId w:val="12"/>
   </w:num>
   <w:num w:numId="13">
     <w:abstractNumId w:val="8"/>
   </w:num>
   <w:num w:numId="14">
-    <w:abstractNumId w:val="13"/>
+    <w:abstractNumId w:val="14"/>
   </w:num>
   <w:num w:numId="15">
-    <w:abstractNumId w:val="15"/>
+    <w:abstractNumId w:val="16"/>
   </w:num>
   <w:num w:numId="16">
     <w:abstractNumId w:val="7"/>
   </w:num>
   <w:num w:numId="17">
-    <w:abstractNumId w:val="10"/>
+    <w:abstractNumId w:val="11"/>
   </w:num>
   <w:num w:numId="18">
-    <w:abstractNumId w:val="12"/>
+    <w:abstractNumId w:val="13"/>
+  </w:num>
+  <w:num w:numId="19">
+    <w:abstractNumId w:val="9"/>
   </w:num>
 </w:numbering>
 </file>
@@ -6269,6 +6634,11 @@
       <w:bCs/>
     </w:rPr>
   </w:style>
+  <w:style w:type="character" w:customStyle="1" w:styleId="apple-converted-space">
+    <w:name w:val="apple-converted-space"/>
+    <w:basedOn w:val="DefaultParagraphFont"/>
+    <w:rsid w:val="00784982"/>
+  </w:style>
 </w:styles>
 </file>
 
@@ -6538,7 +6908,7 @@
 </file>
 
 <file path=customXml/itemProps2.xml><?xml version="1.0" encoding="utf-8"?>
-<ds:datastoreItem xmlns:ds="http://schemas.openxmlformats.org/officeDocument/2006/customXml" ds:itemID="{34F70A8F-664F-4B5D-938D-F41FFABCE6E2}">
+<ds:datastoreItem xmlns:ds="http://schemas.openxmlformats.org/officeDocument/2006/customXml" ds:itemID="{FD1BF132-EBA4-40E0-9680-C5375915B654}">
   <ds:schemaRefs>
     <ds:schemaRef ds:uri="http://schemas.openxmlformats.org/officeDocument/2006/bibliography"/>
   </ds:schemaRefs>

</xml_diff>